<commit_message>
FInished EDA and preporc
</commit_message>
<xml_diff>
--- a/Final Report.docx
+++ b/Final Report.docx
@@ -89,31 +89,7 @@
           <w:sz w:val="24"/>
           <w:szCs w:val="24"/>
         </w:rPr>
-        <w:t>Patrick Miller</w:t>
-      </w:r>
-      <w:r>
-        <w:rPr>
-          <w:rFonts w:ascii="Times New Roman" w:hAnsi="Times New Roman" w:cs="Times New Roman"/>
-          <w:sz w:val="24"/>
-          <w:szCs w:val="24"/>
-        </w:rPr>
-        <w:t xml:space="preserve"> &amp; </w:t>
-      </w:r>
-      <w:r>
-        <w:rPr>
-          <w:rFonts w:ascii="Times New Roman" w:hAnsi="Times New Roman" w:cs="Times New Roman"/>
-          <w:sz w:val="24"/>
-          <w:szCs w:val="24"/>
-        </w:rPr>
-        <w:t>Ganesh</w:t>
-      </w:r>
-      <w:r>
-        <w:rPr>
-          <w:rFonts w:ascii="Times New Roman" w:hAnsi="Times New Roman" w:cs="Times New Roman"/>
-          <w:sz w:val="24"/>
-          <w:szCs w:val="24"/>
-        </w:rPr>
-        <w:t xml:space="preserve"> Ramcharan</w:t>
+        <w:t>Patrick Miller &amp; Ganesh Ramcharan</w:t>
       </w:r>
     </w:p>
     <w:p>
@@ -819,6 +795,371 @@
           <w:szCs w:val="24"/>
         </w:rPr>
         <w:t>Next, we will delve into Exploratory Data Analysis (EDA) and visualization techniques to gain insights into the dataset and uncover patterns and trends.</w:t>
+      </w:r>
+    </w:p>
+    <w:p>
+      <w:pPr>
+        <w:spacing w:line="480" w:lineRule="auto"/>
+        <w:rPr>
+          <w:rFonts w:ascii="Times New Roman" w:hAnsi="Times New Roman" w:cs="Times New Roman"/>
+          <w:b/>
+          <w:bCs/>
+          <w:sz w:val="32"/>
+          <w:szCs w:val="32"/>
+          <w:u w:val="single"/>
+        </w:rPr>
+      </w:pPr>
+      <w:r>
+        <w:rPr>
+          <w:rFonts w:ascii="Times New Roman" w:hAnsi="Times New Roman" w:cs="Times New Roman"/>
+          <w:b/>
+          <w:bCs/>
+          <w:sz w:val="32"/>
+          <w:szCs w:val="32"/>
+          <w:u w:val="single"/>
+        </w:rPr>
+        <w:t>EDA and Data Cleaning and Preprocessing</w:t>
+      </w:r>
+    </w:p>
+    <w:p>
+      <w:pPr>
+        <w:spacing w:line="480" w:lineRule="auto"/>
+        <w:ind w:firstLine="720"/>
+        <w:rPr>
+          <w:rFonts w:ascii="Times New Roman" w:hAnsi="Times New Roman" w:cs="Times New Roman"/>
+          <w:sz w:val="24"/>
+          <w:szCs w:val="24"/>
+        </w:rPr>
+      </w:pPr>
+      <w:r>
+        <w:rPr>
+          <w:rFonts w:ascii="Times New Roman" w:hAnsi="Times New Roman" w:cs="Times New Roman"/>
+          <w:sz w:val="24"/>
+          <w:szCs w:val="24"/>
+        </w:rPr>
+        <w:t xml:space="preserve">To begin the exploratory data analysis (EDA) process, we first displayed the columns of the untouched data to get an overview of the available information. Then, we used the </w:t>
+      </w:r>
+      <w:proofErr w:type="spellStart"/>
+      <w:r>
+        <w:rPr>
+          <w:rFonts w:ascii="Times New Roman" w:hAnsi="Times New Roman" w:cs="Times New Roman"/>
+          <w:sz w:val="24"/>
+          <w:szCs w:val="24"/>
+        </w:rPr>
+        <w:t>tweetsDf.head</w:t>
+      </w:r>
+      <w:proofErr w:type="spellEnd"/>
+      <w:r>
+        <w:rPr>
+          <w:rFonts w:ascii="Times New Roman" w:hAnsi="Times New Roman" w:cs="Times New Roman"/>
+          <w:sz w:val="24"/>
+          <w:szCs w:val="24"/>
+        </w:rPr>
+        <w:t>() function to display the first 5 rows and all 15 columns of the dataset.</w:t>
+      </w:r>
+    </w:p>
+    <w:p>
+      <w:pPr>
+        <w:spacing w:line="480" w:lineRule="auto"/>
+        <w:rPr>
+          <w:rFonts w:ascii="Times New Roman" w:hAnsi="Times New Roman" w:cs="Times New Roman"/>
+          <w:sz w:val="24"/>
+          <w:szCs w:val="24"/>
+        </w:rPr>
+      </w:pPr>
+      <w:r>
+        <w:rPr>
+          <w:rFonts w:ascii="Times New Roman" w:hAnsi="Times New Roman" w:cs="Times New Roman"/>
+          <w:sz w:val="24"/>
+          <w:szCs w:val="24"/>
+        </w:rPr>
+        <w:t>Next, we filtered the data and selected the '</w:t>
+      </w:r>
+      <w:proofErr w:type="spellStart"/>
+      <w:r>
+        <w:rPr>
+          <w:rFonts w:ascii="Times New Roman" w:hAnsi="Times New Roman" w:cs="Times New Roman"/>
+          <w:sz w:val="24"/>
+          <w:szCs w:val="24"/>
+        </w:rPr>
+        <w:t>airline_sentiment</w:t>
+      </w:r>
+      <w:proofErr w:type="spellEnd"/>
+      <w:r>
+        <w:rPr>
+          <w:rFonts w:ascii="Times New Roman" w:hAnsi="Times New Roman" w:cs="Times New Roman"/>
+          <w:sz w:val="24"/>
+          <w:szCs w:val="24"/>
+        </w:rPr>
+        <w:t>' column to get the unique counts for each sentiment category (positive, negative, neutral). This allowed us to understand the distribution of sentiments in the dataset.</w:t>
+      </w:r>
+    </w:p>
+    <w:p>
+      <w:pPr>
+        <w:spacing w:line="480" w:lineRule="auto"/>
+        <w:ind w:firstLine="720"/>
+        <w:rPr>
+          <w:rFonts w:ascii="Times New Roman" w:hAnsi="Times New Roman" w:cs="Times New Roman"/>
+          <w:sz w:val="24"/>
+          <w:szCs w:val="24"/>
+        </w:rPr>
+      </w:pPr>
+      <w:r>
+        <w:rPr>
+          <w:rFonts w:ascii="Times New Roman" w:hAnsi="Times New Roman" w:cs="Times New Roman"/>
+          <w:sz w:val="24"/>
+          <w:szCs w:val="24"/>
+        </w:rPr>
+        <w:t>Afterwards, we focused specifically on the negative sentiments and selected the rows that corresponded to negative sentiment tweets. We further grouped the data by airline and sentiment to visualize the distribution of negative sentiments across different airlines using a histogram.</w:t>
+      </w:r>
+    </w:p>
+    <w:p>
+      <w:pPr>
+        <w:spacing w:line="480" w:lineRule="auto"/>
+        <w:rPr>
+          <w:rFonts w:ascii="Times New Roman" w:hAnsi="Times New Roman" w:cs="Times New Roman"/>
+          <w:sz w:val="24"/>
+          <w:szCs w:val="24"/>
+        </w:rPr>
+      </w:pPr>
+      <w:r>
+        <w:rPr>
+          <w:rFonts w:ascii="Times New Roman" w:hAnsi="Times New Roman" w:cs="Times New Roman"/>
+          <w:sz w:val="24"/>
+          <w:szCs w:val="24"/>
+        </w:rPr>
+        <w:t>Moving on, we grouped the data by negative reason and computed the median confidence for each negative reason. This information was then displayed in a scatter plot, allowing us to analyze the relationship between the negative reasons and the confidence level in assigned sentiment labels.</w:t>
+      </w:r>
+    </w:p>
+    <w:p>
+      <w:pPr>
+        <w:spacing w:line="480" w:lineRule="auto"/>
+        <w:ind w:firstLine="720"/>
+        <w:rPr>
+          <w:rFonts w:ascii="Times New Roman" w:hAnsi="Times New Roman" w:cs="Times New Roman"/>
+          <w:sz w:val="24"/>
+          <w:szCs w:val="24"/>
+        </w:rPr>
+      </w:pPr>
+      <w:r>
+        <w:rPr>
+          <w:rFonts w:ascii="Times New Roman" w:hAnsi="Times New Roman" w:cs="Times New Roman"/>
+          <w:sz w:val="24"/>
+          <w:szCs w:val="24"/>
+        </w:rPr>
+        <w:lastRenderedPageBreak/>
+        <w:t xml:space="preserve">As part of the data cleaning process, we dropped the columns and rows that were not needed for our analysis. This helped streamline the dataset and remove unnecessary information. After making these changes, we displayed the </w:t>
+      </w:r>
+      <w:proofErr w:type="spellStart"/>
+      <w:r>
+        <w:rPr>
+          <w:rFonts w:ascii="Times New Roman" w:hAnsi="Times New Roman" w:cs="Times New Roman"/>
+          <w:sz w:val="24"/>
+          <w:szCs w:val="24"/>
+        </w:rPr>
+        <w:t>dataframe</w:t>
+      </w:r>
+      <w:proofErr w:type="spellEnd"/>
+      <w:r>
+        <w:rPr>
+          <w:rFonts w:ascii="Times New Roman" w:hAnsi="Times New Roman" w:cs="Times New Roman"/>
+          <w:sz w:val="24"/>
+          <w:szCs w:val="24"/>
+        </w:rPr>
+        <w:t xml:space="preserve"> again to observe the resulting modifications.</w:t>
+      </w:r>
+    </w:p>
+    <w:p>
+      <w:pPr>
+        <w:spacing w:line="480" w:lineRule="auto"/>
+        <w:ind w:firstLine="720"/>
+        <w:rPr>
+          <w:rFonts w:ascii="Times New Roman" w:hAnsi="Times New Roman" w:cs="Times New Roman"/>
+          <w:sz w:val="24"/>
+          <w:szCs w:val="24"/>
+        </w:rPr>
+      </w:pPr>
+      <w:r>
+        <w:rPr>
+          <w:rFonts w:ascii="Times New Roman" w:hAnsi="Times New Roman" w:cs="Times New Roman"/>
+          <w:sz w:val="24"/>
+          <w:szCs w:val="24"/>
+        </w:rPr>
+        <w:t>To ensure data integrity, we checked for empty spaces or missing values in the dataset and confirmed that there were none. This ensured that our subsequent analysis would be based on complete and reliable data.</w:t>
+      </w:r>
+    </w:p>
+    <w:p>
+      <w:pPr>
+        <w:spacing w:line="480" w:lineRule="auto"/>
+        <w:ind w:firstLine="720"/>
+        <w:rPr>
+          <w:rFonts w:ascii="Times New Roman" w:hAnsi="Times New Roman" w:cs="Times New Roman"/>
+          <w:sz w:val="24"/>
+          <w:szCs w:val="24"/>
+        </w:rPr>
+      </w:pPr>
+      <w:r>
+        <w:rPr>
+          <w:rFonts w:ascii="Times New Roman" w:hAnsi="Times New Roman" w:cs="Times New Roman"/>
+          <w:sz w:val="24"/>
+          <w:szCs w:val="24"/>
+        </w:rPr>
+        <w:t>Next, we bucketized the cleaned data and displayed scatter plots and histograms to visualize the distributions of '</w:t>
+      </w:r>
+      <w:proofErr w:type="spellStart"/>
+      <w:r>
+        <w:rPr>
+          <w:rFonts w:ascii="Times New Roman" w:hAnsi="Times New Roman" w:cs="Times New Roman"/>
+          <w:sz w:val="24"/>
+          <w:szCs w:val="24"/>
+        </w:rPr>
+        <w:t>negativereason_confidence</w:t>
+      </w:r>
+      <w:proofErr w:type="spellEnd"/>
+      <w:r>
+        <w:rPr>
+          <w:rFonts w:ascii="Times New Roman" w:hAnsi="Times New Roman" w:cs="Times New Roman"/>
+          <w:sz w:val="24"/>
+          <w:szCs w:val="24"/>
+        </w:rPr>
+        <w:t>' and '</w:t>
+      </w:r>
+      <w:proofErr w:type="spellStart"/>
+      <w:r>
+        <w:rPr>
+          <w:rFonts w:ascii="Times New Roman" w:hAnsi="Times New Roman" w:cs="Times New Roman"/>
+          <w:sz w:val="24"/>
+          <w:szCs w:val="24"/>
+        </w:rPr>
+        <w:t>airline_sentiment_confidence</w:t>
+      </w:r>
+      <w:proofErr w:type="spellEnd"/>
+      <w:r>
+        <w:rPr>
+          <w:rFonts w:ascii="Times New Roman" w:hAnsi="Times New Roman" w:cs="Times New Roman"/>
+          <w:sz w:val="24"/>
+          <w:szCs w:val="24"/>
+        </w:rPr>
+        <w:t>'. These visualizations provided insights into the confidence levels associated with different negative reasons and sentiment labels.</w:t>
+      </w:r>
+    </w:p>
+    <w:p>
+      <w:pPr>
+        <w:spacing w:line="480" w:lineRule="auto"/>
+        <w:ind w:firstLine="720"/>
+        <w:rPr>
+          <w:rFonts w:ascii="Times New Roman" w:hAnsi="Times New Roman" w:cs="Times New Roman"/>
+          <w:sz w:val="24"/>
+          <w:szCs w:val="24"/>
+        </w:rPr>
+      </w:pPr>
+      <w:r>
+        <w:rPr>
+          <w:rFonts w:ascii="Times New Roman" w:hAnsi="Times New Roman" w:cs="Times New Roman"/>
+          <w:sz w:val="24"/>
+          <w:szCs w:val="24"/>
+        </w:rPr>
+        <w:t>Additionally, we displayed a histogram of all the tweets to identify the most frequent negative reasons based on '</w:t>
+      </w:r>
+      <w:proofErr w:type="spellStart"/>
+      <w:r>
+        <w:rPr>
+          <w:rFonts w:ascii="Times New Roman" w:hAnsi="Times New Roman" w:cs="Times New Roman"/>
+          <w:sz w:val="24"/>
+          <w:szCs w:val="24"/>
+        </w:rPr>
+        <w:t>negativereason_confidence</w:t>
+      </w:r>
+      <w:proofErr w:type="spellEnd"/>
+      <w:r>
+        <w:rPr>
+          <w:rFonts w:ascii="Times New Roman" w:hAnsi="Times New Roman" w:cs="Times New Roman"/>
+          <w:sz w:val="24"/>
+          <w:szCs w:val="24"/>
+        </w:rPr>
+        <w:t>'. This helped us understand which issues were more commonly mentioned in the dataset.</w:t>
+      </w:r>
+    </w:p>
+    <w:p>
+      <w:pPr>
+        <w:spacing w:line="480" w:lineRule="auto"/>
+        <w:ind w:firstLine="720"/>
+        <w:rPr>
+          <w:rFonts w:ascii="Times New Roman" w:hAnsi="Times New Roman" w:cs="Times New Roman"/>
+          <w:sz w:val="24"/>
+          <w:szCs w:val="24"/>
+        </w:rPr>
+      </w:pPr>
+      <w:r>
+        <w:rPr>
+          <w:rFonts w:ascii="Times New Roman" w:hAnsi="Times New Roman" w:cs="Times New Roman"/>
+          <w:sz w:val="24"/>
+          <w:szCs w:val="24"/>
+        </w:rPr>
+        <w:t xml:space="preserve">To provide a comprehensive view of the negative sentiments by </w:t>
+      </w:r>
+      <w:r>
+        <w:rPr>
+          <w:rFonts w:ascii="Times New Roman" w:hAnsi="Times New Roman" w:cs="Times New Roman"/>
+          <w:sz w:val="24"/>
+          <w:szCs w:val="24"/>
+        </w:rPr>
+        <w:t>airlines</w:t>
+      </w:r>
+      <w:r>
+        <w:rPr>
+          <w:rFonts w:ascii="Times New Roman" w:hAnsi="Times New Roman" w:cs="Times New Roman"/>
+          <w:sz w:val="24"/>
+          <w:szCs w:val="24"/>
+        </w:rPr>
+        <w:t>, we created six pie charts to display the distribution of negative reasons for each airline. This allowed for a visual comparison of the prevalent issues faced by different airlines.</w:t>
+      </w:r>
+    </w:p>
+    <w:p>
+      <w:pPr>
+        <w:spacing w:line="480" w:lineRule="auto"/>
+        <w:ind w:firstLine="720"/>
+        <w:rPr>
+          <w:rFonts w:ascii="Times New Roman" w:hAnsi="Times New Roman" w:cs="Times New Roman"/>
+          <w:sz w:val="24"/>
+          <w:szCs w:val="24"/>
+        </w:rPr>
+      </w:pPr>
+      <w:r>
+        <w:rPr>
+          <w:rFonts w:ascii="Times New Roman" w:hAnsi="Times New Roman" w:cs="Times New Roman"/>
+          <w:sz w:val="24"/>
+          <w:szCs w:val="24"/>
+        </w:rPr>
+        <w:t>Finally, we added a heatmap to the analysis, using colors to represent patterns and relationships in the dataset. The heatmap provided a visual representation of correlations between different variables and helped identify any significant patterns or trends.</w:t>
+      </w:r>
+    </w:p>
+    <w:p>
+      <w:pPr>
+        <w:spacing w:line="480" w:lineRule="auto"/>
+        <w:ind w:firstLine="720"/>
+        <w:rPr>
+          <w:rFonts w:ascii="Times New Roman" w:hAnsi="Times New Roman" w:cs="Times New Roman"/>
+          <w:sz w:val="24"/>
+          <w:szCs w:val="24"/>
+        </w:rPr>
+      </w:pPr>
+      <w:r>
+        <w:rPr>
+          <w:rFonts w:ascii="Times New Roman" w:hAnsi="Times New Roman" w:cs="Times New Roman"/>
+          <w:sz w:val="24"/>
+          <w:szCs w:val="24"/>
+        </w:rPr>
+        <w:t xml:space="preserve">Overall, the EDA and data cleaning and preprocessing steps provided insights into the structure and characteristics of the dataset, allowing us to understand sentiment distributions, </w:t>
+      </w:r>
+      <w:r>
+        <w:rPr>
+          <w:rFonts w:ascii="Times New Roman" w:hAnsi="Times New Roman" w:cs="Times New Roman"/>
+          <w:sz w:val="24"/>
+          <w:szCs w:val="24"/>
+        </w:rPr>
+        <w:lastRenderedPageBreak/>
+        <w:t>identify prevalent negative reasons, and ensure the reliability and completeness of the data for further analysis.</w:t>
       </w:r>
     </w:p>
     <w:sectPr>

</xml_diff>

<commit_message>
additions to the report
</commit_message>
<xml_diff>
--- a/Final Report.docx
+++ b/Final Report.docx
@@ -2289,14 +2289,6 @@
           <w:szCs w:val="32"/>
           <w:u w:val="single"/>
         </w:rPr>
-        <w:t xml:space="preserve"> and Evaluation</w:t>
-      </w:r>
-      <w:r>
-        <w:rPr>
-          <w:rFonts w:ascii="Times New Roman" w:hAnsi="Times New Roman" w:cs="Times New Roman"/>
-          <w:sz w:val="32"/>
-          <w:szCs w:val="32"/>
-        </w:rPr>
         <w:t xml:space="preserve"> </w:t>
       </w:r>
     </w:p>
@@ -2316,42 +2308,7 @@
           <w:sz w:val="24"/>
           <w:szCs w:val="24"/>
         </w:rPr>
-        <w:t>In the data modeling phase, we applied various clustering algorithms and a classification model to analyze the sentiment data. Here are the algorithms used and their performance:</w:t>
-      </w:r>
-    </w:p>
-    <w:p>
-      <w:pPr>
-        <w:spacing w:line="480" w:lineRule="auto"/>
-        <w:ind w:firstLine="720"/>
-        <w:rPr>
-          <w:rFonts w:ascii="Times New Roman" w:hAnsi="Times New Roman" w:cs="Times New Roman"/>
-          <w:sz w:val="24"/>
-          <w:szCs w:val="24"/>
-        </w:rPr>
-      </w:pPr>
-      <w:r>
-        <w:rPr>
-          <w:rFonts w:ascii="Times New Roman" w:hAnsi="Times New Roman" w:cs="Times New Roman"/>
-          <w:sz w:val="24"/>
-          <w:szCs w:val="24"/>
-        </w:rPr>
-        <w:t>K-means Clustering and Agglomerative Clustering: We utilized K-means clustering and Agglomerative clustering algorithms to group the data based on the columns</w:t>
-      </w:r>
-      <w:r>
-        <w:rPr>
-          <w:rFonts w:ascii="Times New Roman" w:hAnsi="Times New Roman" w:cs="Times New Roman"/>
-          <w:sz w:val="24"/>
-          <w:szCs w:val="24"/>
-        </w:rPr>
-        <w:t xml:space="preserve"> </w:t>
-      </w:r>
-      <w:r>
-        <w:rPr>
-          <w:rFonts w:ascii="Times New Roman" w:hAnsi="Times New Roman" w:cs="Times New Roman"/>
-          <w:sz w:val="24"/>
-          <w:szCs w:val="24"/>
-        </w:rPr>
-        <w:t>'</w:t>
+        <w:t>In the data modeling phase, we employed various clustering and classification algorithms to analyze the sentiment data. For clustering, we utilized K-means, Agglomerative Clustering, and DBSCAN algorithms, focusing on the '</w:t>
       </w:r>
       <w:proofErr w:type="spellStart"/>
       <w:r>
@@ -2387,103 +2344,133 @@
           <w:sz w:val="24"/>
           <w:szCs w:val="24"/>
         </w:rPr>
-        <w:t>'. The algorithms demonstrated a high accuracy of 96% in identifying the correct clusters.</w:t>
-      </w:r>
-    </w:p>
-    <w:p>
-      <w:pPr>
-        <w:spacing w:line="480" w:lineRule="auto"/>
-        <w:ind w:firstLine="720"/>
-        <w:rPr>
-          <w:rFonts w:ascii="Times New Roman" w:hAnsi="Times New Roman" w:cs="Times New Roman"/>
-          <w:sz w:val="24"/>
-          <w:szCs w:val="24"/>
-        </w:rPr>
-      </w:pPr>
-      <w:r>
-        <w:rPr>
-          <w:rFonts w:ascii="Times New Roman" w:hAnsi="Times New Roman" w:cs="Times New Roman"/>
-          <w:sz w:val="24"/>
-          <w:szCs w:val="24"/>
-        </w:rPr>
-        <w:t xml:space="preserve">DBSCAN Clustering: We also employed the DBSCAN (Density-Based Spatial Clustering of Applications with Noise) algorithm for clustering. The DBSCAN algorithm produced a score of </w:t>
-      </w:r>
-      <w:r>
-        <w:rPr>
-          <w:rFonts w:ascii="Times New Roman" w:hAnsi="Times New Roman" w:cs="Times New Roman"/>
-          <w:sz w:val="24"/>
-          <w:szCs w:val="24"/>
-        </w:rPr>
-        <w:t xml:space="preserve"> </w:t>
-      </w:r>
-      <w:r>
-        <w:rPr>
-          <w:rFonts w:ascii="Times New Roman" w:hAnsi="Times New Roman" w:cs="Times New Roman"/>
-          <w:sz w:val="24"/>
-          <w:szCs w:val="24"/>
-        </w:rPr>
-        <w:t>0.68, indicating its effectiveness in identifying clusters within the data.</w:t>
-      </w:r>
-    </w:p>
-    <w:p>
-      <w:pPr>
-        <w:spacing w:line="480" w:lineRule="auto"/>
-        <w:ind w:firstLine="720"/>
-        <w:rPr>
-          <w:rFonts w:ascii="Times New Roman" w:hAnsi="Times New Roman" w:cs="Times New Roman"/>
-          <w:sz w:val="24"/>
-          <w:szCs w:val="24"/>
-        </w:rPr>
-      </w:pPr>
-      <w:r>
-        <w:rPr>
-          <w:rFonts w:ascii="Times New Roman" w:hAnsi="Times New Roman" w:cs="Times New Roman"/>
-          <w:sz w:val="24"/>
-          <w:szCs w:val="24"/>
-        </w:rPr>
-        <w:t>Classification Model: Additionally, we implemented a classification model to predict the sentiment labels. The model achieved a remarkable accuracy of 1.0 on a test dataset, indicating that it correctly predicted the sentiment labels for all instances.</w:t>
-      </w:r>
-    </w:p>
-    <w:p>
-      <w:pPr>
-        <w:spacing w:line="480" w:lineRule="auto"/>
-        <w:ind w:firstLine="720"/>
-        <w:rPr>
-          <w:rFonts w:ascii="Times New Roman" w:hAnsi="Times New Roman" w:cs="Times New Roman"/>
-          <w:sz w:val="24"/>
-          <w:szCs w:val="24"/>
-        </w:rPr>
-      </w:pPr>
-      <w:r>
-        <w:rPr>
-          <w:rFonts w:ascii="Times New Roman" w:hAnsi="Times New Roman" w:cs="Times New Roman"/>
-          <w:sz w:val="24"/>
-          <w:szCs w:val="24"/>
-        </w:rPr>
-        <w:t>The classification report provided detailed information about the model's performance. Precision, recall, and f1-score were calculated for the "negative" class, as it was the focus of our analysis. The precision and recall values were both 1.0, indicating that all instances predicted as "negative" were indeed negative, and all negative instances were correctly predicted. The f1-score, which represents the balance between precision and recall, was also 1.0, indicating a perfect balance.</w:t>
-      </w:r>
-    </w:p>
-    <w:p>
-      <w:pPr>
-        <w:spacing w:line="480" w:lineRule="auto"/>
-        <w:ind w:firstLine="720"/>
-        <w:rPr>
-          <w:rFonts w:ascii="Times New Roman" w:hAnsi="Times New Roman" w:cs="Times New Roman"/>
-          <w:sz w:val="24"/>
-          <w:szCs w:val="24"/>
-        </w:rPr>
-      </w:pPr>
-    </w:p>
-    <w:p>
-      <w:pPr>
-        <w:spacing w:line="480" w:lineRule="auto"/>
-        <w:ind w:firstLine="720"/>
-        <w:rPr>
-          <w:rFonts w:ascii="Times New Roman" w:hAnsi="Times New Roman" w:cs="Times New Roman"/>
-          <w:sz w:val="24"/>
-          <w:szCs w:val="24"/>
-        </w:rPr>
-      </w:pPr>
+        <w:t xml:space="preserve">' columns. The evaluation of these clustering algorithms was based on metrics such as the Silhouette Score, </w:t>
+      </w:r>
+      <w:proofErr w:type="spellStart"/>
+      <w:r>
+        <w:rPr>
+          <w:rFonts w:ascii="Times New Roman" w:hAnsi="Times New Roman" w:cs="Times New Roman"/>
+          <w:sz w:val="24"/>
+          <w:szCs w:val="24"/>
+        </w:rPr>
+        <w:t>Calinski-Harabasz</w:t>
+      </w:r>
+      <w:proofErr w:type="spellEnd"/>
+      <w:r>
+        <w:rPr>
+          <w:rFonts w:ascii="Times New Roman" w:hAnsi="Times New Roman" w:cs="Times New Roman"/>
+          <w:sz w:val="24"/>
+          <w:szCs w:val="24"/>
+        </w:rPr>
+        <w:t xml:space="preserve"> Score, and Davies-Bouldin Index.</w:t>
+      </w:r>
+    </w:p>
+    <w:p>
+      <w:pPr>
+        <w:spacing w:line="480" w:lineRule="auto"/>
+        <w:ind w:firstLine="720"/>
+        <w:rPr>
+          <w:rFonts w:ascii="Times New Roman" w:hAnsi="Times New Roman" w:cs="Times New Roman"/>
+          <w:sz w:val="24"/>
+          <w:szCs w:val="24"/>
+        </w:rPr>
+      </w:pPr>
+      <w:r>
+        <w:rPr>
+          <w:rFonts w:ascii="Times New Roman" w:hAnsi="Times New Roman" w:cs="Times New Roman"/>
+          <w:sz w:val="24"/>
+          <w:szCs w:val="24"/>
+        </w:rPr>
+        <w:t>In addition to clustering, we also utilized decision tree and multinomial naive Bayes algorithms for classification. These algorithms were applied to predict sentiment labels based on the available features in the dataset. The decision tree algorithm creates a flowchart-like model that splits the data based on different attributes, allowing for accurate classification. On the other hand, multinomial naive Bayes is a probabilistic algorithm that calculates the likelihood of each sentiment label based on the given features.</w:t>
+      </w:r>
+    </w:p>
+    <w:p>
+      <w:pPr>
+        <w:spacing w:line="480" w:lineRule="auto"/>
+        <w:ind w:firstLine="720"/>
+        <w:rPr>
+          <w:rFonts w:ascii="Times New Roman" w:hAnsi="Times New Roman" w:cs="Times New Roman"/>
+          <w:sz w:val="24"/>
+          <w:szCs w:val="24"/>
+        </w:rPr>
+      </w:pPr>
+      <w:r>
+        <w:rPr>
+          <w:rFonts w:ascii="Times New Roman" w:hAnsi="Times New Roman" w:cs="Times New Roman"/>
+          <w:sz w:val="24"/>
+          <w:szCs w:val="24"/>
+        </w:rPr>
+        <w:t>The classification model, including decision tree and multinomial naive Bayes, achieved a remarkable accuracy of 1.0 on the test dataset. This means that it correctly predicted the class label for all instances, showcasing the effectiveness of these models in sentiment prediction. The classification report provided detailed information on the precision, recall, and f1-score for each class, with all metrics yielding a value of 1.0 for the "negative" sentiment class. The support column indicated that there were 1240 instances of negative sentiment in the test dataset.</w:t>
+      </w:r>
+    </w:p>
+    <w:p>
+      <w:pPr>
+        <w:spacing w:line="480" w:lineRule="auto"/>
+        <w:ind w:firstLine="720"/>
+        <w:rPr>
+          <w:rFonts w:ascii="Times New Roman" w:hAnsi="Times New Roman" w:cs="Times New Roman"/>
+          <w:sz w:val="24"/>
+          <w:szCs w:val="24"/>
+        </w:rPr>
+      </w:pPr>
+      <w:r>
+        <w:rPr>
+          <w:rFonts w:ascii="Times New Roman" w:hAnsi="Times New Roman" w:cs="Times New Roman"/>
+          <w:sz w:val="24"/>
+          <w:szCs w:val="24"/>
+        </w:rPr>
+        <w:t xml:space="preserve">These models demonstrated strong performance, accuracy, and predictive capabilities in understanding sentiment patterns and predicting sentiment </w:t>
+      </w:r>
+      <w:proofErr w:type="gramStart"/>
+      <w:r>
+        <w:rPr>
+          <w:rFonts w:ascii="Times New Roman" w:hAnsi="Times New Roman" w:cs="Times New Roman"/>
+          <w:sz w:val="24"/>
+          <w:szCs w:val="24"/>
+        </w:rPr>
+        <w:t>labels</w:t>
+      </w:r>
+      <w:r>
+        <w:rPr>
+          <w:rFonts w:ascii="Times New Roman" w:hAnsi="Times New Roman" w:cs="Times New Roman"/>
+          <w:sz w:val="24"/>
+          <w:szCs w:val="24"/>
+        </w:rPr>
+        <w:t xml:space="preserve"> .</w:t>
+      </w:r>
+      <w:r>
+        <w:rPr>
+          <w:rFonts w:ascii="Times New Roman" w:hAnsi="Times New Roman" w:cs="Times New Roman"/>
+          <w:sz w:val="24"/>
+          <w:szCs w:val="24"/>
+        </w:rPr>
+        <w:t>Overall</w:t>
+      </w:r>
+      <w:proofErr w:type="gramEnd"/>
+      <w:r>
+        <w:rPr>
+          <w:rFonts w:ascii="Times New Roman" w:hAnsi="Times New Roman" w:cs="Times New Roman"/>
+          <w:sz w:val="24"/>
+          <w:szCs w:val="24"/>
+        </w:rPr>
+        <w:t>, the clustering algorithms and classification model</w:t>
+      </w:r>
+      <w:r>
+        <w:rPr>
+          <w:rFonts w:ascii="Times New Roman" w:hAnsi="Times New Roman" w:cs="Times New Roman"/>
+          <w:sz w:val="24"/>
+          <w:szCs w:val="24"/>
+        </w:rPr>
+        <w:t>s</w:t>
+      </w:r>
+      <w:r>
+        <w:rPr>
+          <w:rFonts w:ascii="Times New Roman" w:hAnsi="Times New Roman" w:cs="Times New Roman"/>
+          <w:sz w:val="24"/>
+          <w:szCs w:val="24"/>
+        </w:rPr>
+        <w:t xml:space="preserve"> demonstrated promising results in analyzing the sentiment </w:t>
+      </w:r>
       <w:r>
         <w:rPr>
           <w:rFonts w:ascii="Times New Roman" w:hAnsi="Times New Roman" w:cs="Times New Roman"/>
@@ -2491,44 +2478,7 @@
           <w:szCs w:val="24"/>
         </w:rPr>
         <w:lastRenderedPageBreak/>
-        <w:t>Furthermore, the support column displayed the number of instances in the test dataset for the "negative" class, which was 1240 instances.</w:t>
-      </w:r>
-    </w:p>
-    <w:p>
-      <w:pPr>
-        <w:spacing w:line="480" w:lineRule="auto"/>
-        <w:ind w:firstLine="720"/>
-        <w:rPr>
-          <w:rFonts w:ascii="Times New Roman" w:hAnsi="Times New Roman" w:cs="Times New Roman"/>
-          <w:sz w:val="24"/>
-          <w:szCs w:val="24"/>
-        </w:rPr>
-      </w:pPr>
-      <w:r>
-        <w:rPr>
-          <w:rFonts w:ascii="Times New Roman" w:hAnsi="Times New Roman" w:cs="Times New Roman"/>
-          <w:sz w:val="24"/>
-          <w:szCs w:val="24"/>
-        </w:rPr>
-        <w:t xml:space="preserve">Overall, the clustering algorithms and classification model demonstrated promising results in analyzing the sentiment data, providing valuable insights into the clustering </w:t>
-      </w:r>
-      <w:proofErr w:type="gramStart"/>
-      <w:r>
-        <w:rPr>
-          <w:rFonts w:ascii="Times New Roman" w:hAnsi="Times New Roman" w:cs="Times New Roman"/>
-          <w:sz w:val="24"/>
-          <w:szCs w:val="24"/>
-        </w:rPr>
-        <w:t>structure</w:t>
-      </w:r>
-      <w:proofErr w:type="gramEnd"/>
-      <w:r>
-        <w:rPr>
-          <w:rFonts w:ascii="Times New Roman" w:hAnsi="Times New Roman" w:cs="Times New Roman"/>
-          <w:sz w:val="24"/>
-          <w:szCs w:val="24"/>
-        </w:rPr>
-        <w:t xml:space="preserve"> and accurately predicting sentiment labels</w:t>
+        <w:t>data, providing valuable insights into the clustering structure and accurately predicting sentiment labels</w:t>
       </w:r>
       <w:r>
         <w:rPr>

</xml_diff>

<commit_message>
Final FInal FInal Report
</commit_message>
<xml_diff>
--- a/Final Report.docx
+++ b/Final Report.docx
@@ -2766,6 +2766,83 @@
         <w:ind w:firstLine="720"/>
         <w:rPr>
           <w:rFonts w:ascii="Times New Roman" w:hAnsi="Times New Roman" w:cs="Times New Roman"/>
+          <w:sz w:val="24"/>
+          <w:szCs w:val="24"/>
+        </w:rPr>
+      </w:pPr>
+    </w:p>
+    <w:p>
+      <w:pPr>
+        <w:spacing w:line="480" w:lineRule="auto"/>
+        <w:ind w:firstLine="720"/>
+        <w:rPr>
+          <w:rFonts w:ascii="Times New Roman" w:hAnsi="Times New Roman" w:cs="Times New Roman"/>
+          <w:sz w:val="24"/>
+          <w:szCs w:val="24"/>
+        </w:rPr>
+      </w:pPr>
+    </w:p>
+    <w:p>
+      <w:pPr>
+        <w:spacing w:line="480" w:lineRule="auto"/>
+        <w:ind w:firstLine="720"/>
+        <w:rPr>
+          <w:rFonts w:ascii="Times New Roman" w:hAnsi="Times New Roman" w:cs="Times New Roman"/>
+          <w:sz w:val="24"/>
+          <w:szCs w:val="24"/>
+        </w:rPr>
+      </w:pPr>
+    </w:p>
+    <w:p>
+      <w:pPr>
+        <w:spacing w:line="480" w:lineRule="auto"/>
+        <w:ind w:firstLine="720"/>
+        <w:rPr>
+          <w:rFonts w:ascii="Times New Roman" w:hAnsi="Times New Roman" w:cs="Times New Roman"/>
+          <w:sz w:val="24"/>
+          <w:szCs w:val="24"/>
+        </w:rPr>
+      </w:pPr>
+    </w:p>
+    <w:p>
+      <w:pPr>
+        <w:spacing w:line="480" w:lineRule="auto"/>
+        <w:ind w:firstLine="720"/>
+        <w:rPr>
+          <w:rFonts w:ascii="Times New Roman" w:hAnsi="Times New Roman" w:cs="Times New Roman"/>
+          <w:sz w:val="24"/>
+          <w:szCs w:val="24"/>
+        </w:rPr>
+      </w:pPr>
+    </w:p>
+    <w:p>
+      <w:pPr>
+        <w:spacing w:line="480" w:lineRule="auto"/>
+        <w:ind w:firstLine="720"/>
+        <w:rPr>
+          <w:rFonts w:ascii="Times New Roman" w:hAnsi="Times New Roman" w:cs="Times New Roman"/>
+          <w:sz w:val="24"/>
+          <w:szCs w:val="24"/>
+        </w:rPr>
+      </w:pPr>
+    </w:p>
+    <w:p>
+      <w:pPr>
+        <w:spacing w:line="480" w:lineRule="auto"/>
+        <w:ind w:firstLine="720"/>
+        <w:rPr>
+          <w:rFonts w:ascii="Times New Roman" w:hAnsi="Times New Roman" w:cs="Times New Roman"/>
+          <w:sz w:val="24"/>
+          <w:szCs w:val="24"/>
+        </w:rPr>
+      </w:pPr>
+    </w:p>
+    <w:p>
+      <w:pPr>
+        <w:spacing w:line="480" w:lineRule="auto"/>
+        <w:ind w:firstLine="720"/>
+        <w:rPr>
+          <w:rFonts w:ascii="Times New Roman" w:hAnsi="Times New Roman" w:cs="Times New Roman"/>
           <w:sz w:val="32"/>
           <w:szCs w:val="32"/>
         </w:rPr>
@@ -2777,6 +2854,250 @@
         <w:ind w:firstLine="720"/>
         <w:rPr>
           <w:rFonts w:ascii="Times New Roman" w:hAnsi="Times New Roman" w:cs="Times New Roman"/>
+          <w:sz w:val="32"/>
+          <w:szCs w:val="32"/>
+        </w:rPr>
+      </w:pPr>
+    </w:p>
+    <w:p>
+      <w:pPr>
+        <w:spacing w:line="480" w:lineRule="auto"/>
+        <w:ind w:firstLine="720"/>
+        <w:rPr>
+          <w:rFonts w:ascii="Times New Roman" w:hAnsi="Times New Roman" w:cs="Times New Roman"/>
+          <w:sz w:val="32"/>
+          <w:szCs w:val="32"/>
+        </w:rPr>
+      </w:pPr>
+    </w:p>
+    <w:p>
+      <w:pPr>
+        <w:spacing w:line="480" w:lineRule="auto"/>
+        <w:ind w:firstLine="720"/>
+        <w:rPr>
+          <w:rFonts w:ascii="Times New Roman" w:hAnsi="Times New Roman" w:cs="Times New Roman"/>
+          <w:sz w:val="32"/>
+          <w:szCs w:val="32"/>
+        </w:rPr>
+      </w:pPr>
+    </w:p>
+    <w:p>
+      <w:pPr>
+        <w:spacing w:line="480" w:lineRule="auto"/>
+        <w:ind w:firstLine="720"/>
+        <w:rPr>
+          <w:rFonts w:ascii="Times New Roman" w:hAnsi="Times New Roman" w:cs="Times New Roman"/>
+          <w:sz w:val="32"/>
+          <w:szCs w:val="32"/>
+        </w:rPr>
+      </w:pPr>
+    </w:p>
+    <w:p>
+      <w:pPr>
+        <w:spacing w:line="480" w:lineRule="auto"/>
+        <w:ind w:firstLine="720"/>
+        <w:rPr>
+          <w:rFonts w:ascii="Times New Roman" w:hAnsi="Times New Roman" w:cs="Times New Roman"/>
+          <w:sz w:val="32"/>
+          <w:szCs w:val="32"/>
+        </w:rPr>
+      </w:pPr>
+    </w:p>
+    <w:p>
+      <w:pPr>
+        <w:spacing w:line="480" w:lineRule="auto"/>
+        <w:ind w:firstLine="720"/>
+        <w:rPr>
+          <w:rFonts w:ascii="Times New Roman" w:hAnsi="Times New Roman" w:cs="Times New Roman"/>
+          <w:sz w:val="32"/>
+          <w:szCs w:val="32"/>
+        </w:rPr>
+      </w:pPr>
+    </w:p>
+    <w:p>
+      <w:pPr>
+        <w:spacing w:line="480" w:lineRule="auto"/>
+        <w:ind w:firstLine="720"/>
+        <w:jc w:val="center"/>
+        <w:rPr>
+          <w:rFonts w:ascii="Times New Roman" w:hAnsi="Times New Roman" w:cs="Times New Roman"/>
+          <w:sz w:val="40"/>
+          <w:szCs w:val="40"/>
+        </w:rPr>
+      </w:pPr>
+      <w:r>
+        <w:rPr>
+          <w:rFonts w:ascii="Times New Roman" w:hAnsi="Times New Roman" w:cs="Times New Roman"/>
+          <w:b/>
+          <w:bCs/>
+          <w:sz w:val="40"/>
+          <w:szCs w:val="40"/>
+          <w:u w:val="single"/>
+        </w:rPr>
+        <w:lastRenderedPageBreak/>
+        <w:t>References</w:t>
+      </w:r>
+    </w:p>
+    <w:p>
+      <w:pPr>
+        <w:numPr>
+          <w:ilvl w:val="0"/>
+          <w:numId w:val="2"/>
+        </w:numPr>
+        <w:spacing w:line="480" w:lineRule="auto"/>
+        <w:rPr>
+          <w:rFonts w:ascii="Times New Roman" w:hAnsi="Times New Roman" w:cs="Times New Roman"/>
+          <w:sz w:val="32"/>
+          <w:szCs w:val="32"/>
+        </w:rPr>
+      </w:pPr>
+      <w:hyperlink r:id="rId17" w:history="1">
+        <w:r>
+          <w:rPr>
+            <w:rStyle w:val="Hyperlink"/>
+            <w:rFonts w:ascii="Times New Roman" w:hAnsi="Times New Roman" w:cs="Times New Roman"/>
+            <w:sz w:val="32"/>
+            <w:szCs w:val="32"/>
+          </w:rPr>
+          <w:t>htt</w:t>
+        </w:r>
+        <w:r>
+          <w:rPr>
+            <w:rStyle w:val="Hyperlink"/>
+            <w:rFonts w:ascii="Times New Roman" w:hAnsi="Times New Roman" w:cs="Times New Roman"/>
+            <w:sz w:val="32"/>
+            <w:szCs w:val="32"/>
+          </w:rPr>
+          <w:t>p</w:t>
+        </w:r>
+        <w:r>
+          <w:rPr>
+            <w:rStyle w:val="Hyperlink"/>
+            <w:rFonts w:ascii="Times New Roman" w:hAnsi="Times New Roman" w:cs="Times New Roman"/>
+            <w:sz w:val="32"/>
+            <w:szCs w:val="32"/>
+          </w:rPr>
+          <w:t>s://realpython.com/k-means-clustering-python/</w:t>
+        </w:r>
+      </w:hyperlink>
+    </w:p>
+    <w:p>
+      <w:pPr>
+        <w:numPr>
+          <w:ilvl w:val="0"/>
+          <w:numId w:val="2"/>
+        </w:numPr>
+        <w:spacing w:line="480" w:lineRule="auto"/>
+        <w:rPr>
+          <w:rFonts w:ascii="Times New Roman" w:hAnsi="Times New Roman" w:cs="Times New Roman"/>
+          <w:sz w:val="32"/>
+          <w:szCs w:val="32"/>
+        </w:rPr>
+      </w:pPr>
+      <w:hyperlink r:id="rId18" w:history="1">
+        <w:r>
+          <w:rPr>
+            <w:rStyle w:val="Hyperlink"/>
+            <w:rFonts w:ascii="Times New Roman" w:hAnsi="Times New Roman" w:cs="Times New Roman"/>
+            <w:sz w:val="32"/>
+            <w:szCs w:val="32"/>
+          </w:rPr>
+          <w:t>https://www.mygreatlearning.com/blog/multinomial-naive-bayes-explained/</w:t>
+        </w:r>
+      </w:hyperlink>
+    </w:p>
+    <w:p>
+      <w:pPr>
+        <w:numPr>
+          <w:ilvl w:val="0"/>
+          <w:numId w:val="2"/>
+        </w:numPr>
+        <w:spacing w:line="480" w:lineRule="auto"/>
+        <w:rPr>
+          <w:rFonts w:ascii="Times New Roman" w:hAnsi="Times New Roman" w:cs="Times New Roman"/>
+          <w:sz w:val="32"/>
+          <w:szCs w:val="32"/>
+        </w:rPr>
+      </w:pPr>
+      <w:hyperlink r:id="rId19" w:history="1">
+        <w:r>
+          <w:rPr>
+            <w:rStyle w:val="Hyperlink"/>
+            <w:rFonts w:ascii="Times New Roman" w:hAnsi="Times New Roman" w:cs="Times New Roman"/>
+            <w:sz w:val="32"/>
+            <w:szCs w:val="32"/>
+          </w:rPr>
+          <w:t>https://www.w3schools.com/python/python_ml_decision_tree.asp</w:t>
+        </w:r>
+      </w:hyperlink>
+    </w:p>
+    <w:p>
+      <w:pPr>
+        <w:numPr>
+          <w:ilvl w:val="0"/>
+          <w:numId w:val="2"/>
+        </w:numPr>
+        <w:spacing w:line="480" w:lineRule="auto"/>
+        <w:rPr>
+          <w:rFonts w:ascii="Times New Roman" w:hAnsi="Times New Roman" w:cs="Times New Roman"/>
+          <w:sz w:val="32"/>
+          <w:szCs w:val="32"/>
+        </w:rPr>
+      </w:pPr>
+      <w:hyperlink r:id="rId20" w:history="1">
+        <w:r>
+          <w:rPr>
+            <w:rStyle w:val="Hyperlink"/>
+            <w:rFonts w:ascii="Times New Roman" w:hAnsi="Times New Roman" w:cs="Times New Roman"/>
+            <w:sz w:val="32"/>
+            <w:szCs w:val="32"/>
+          </w:rPr>
+          <w:t>https://www.kaggle.com/datasets/crowdflower/twitter-airline-sentiment</w:t>
+        </w:r>
+      </w:hyperlink>
+    </w:p>
+    <w:p>
+      <w:pPr>
+        <w:numPr>
+          <w:ilvl w:val="0"/>
+          <w:numId w:val="2"/>
+        </w:numPr>
+        <w:spacing w:line="480" w:lineRule="auto"/>
+        <w:rPr>
+          <w:rFonts w:ascii="Times New Roman" w:hAnsi="Times New Roman" w:cs="Times New Roman"/>
+          <w:sz w:val="32"/>
+          <w:szCs w:val="32"/>
+        </w:rPr>
+      </w:pPr>
+      <w:hyperlink r:id="rId21" w:history="1">
+        <w:r>
+          <w:rPr>
+            <w:rStyle w:val="Hyperlink"/>
+            <w:rFonts w:ascii="Times New Roman" w:hAnsi="Times New Roman" w:cs="Times New Roman"/>
+            <w:sz w:val="32"/>
+            <w:szCs w:val="32"/>
+          </w:rPr>
+          <w:t>https://chat.openai.com/</w:t>
+        </w:r>
+      </w:hyperlink>
+    </w:p>
+    <w:p>
+      <w:pPr>
+        <w:spacing w:line="480" w:lineRule="auto"/>
+        <w:ind w:firstLine="720"/>
+        <w:rPr>
+          <w:rFonts w:ascii="Times New Roman" w:hAnsi="Times New Roman" w:cs="Times New Roman"/>
+          <w:sz w:val="32"/>
+          <w:szCs w:val="32"/>
+        </w:rPr>
+      </w:pPr>
+    </w:p>
+    <w:p>
+      <w:pPr>
+        <w:spacing w:line="480" w:lineRule="auto"/>
+        <w:ind w:firstLine="720"/>
+        <w:rPr>
+          <w:rFonts w:ascii="Times New Roman" w:hAnsi="Times New Roman" w:cs="Times New Roman"/>
           <w:sz w:val="24"/>
           <w:szCs w:val="24"/>
         </w:rPr>
@@ -2804,7 +3125,7 @@
       </w:pPr>
     </w:p>
     <w:sectPr>
-      <w:headerReference w:type="default" r:id="rId17"/>
+      <w:headerReference w:type="default" r:id="rId22"/>
       <w:pgSz w:w="12240" w:h="15840"/>
       <w:pgMar w:top="1440" w:right="1440" w:bottom="1440" w:left="1440" w:header="720" w:footer="720" w:gutter="0"/>
       <w:cols w:space="720"/>
@@ -3122,8 +3443,151 @@
       </w:rPr>
     </w:lvl>
   </w:abstractNum>
+  <w:abstractNum w:abstractNumId="1" w15:restartNumberingAfterBreak="0">
+    <w:nsid w:val="5A466E7F"/>
+    <w:multiLevelType w:val="hybridMultilevel"/>
+    <w:tmpl w:val="937C6236"/>
+    <w:lvl w:ilvl="0" w:tplc="0730F8CE">
+      <w:start w:val="1"/>
+      <w:numFmt w:val="bullet"/>
+      <w:lvlText w:val="•"/>
+      <w:lvlJc w:val="left"/>
+      <w:pPr>
+        <w:tabs>
+          <w:tab w:val="num" w:pos="720"/>
+        </w:tabs>
+        <w:ind w:left="720" w:hanging="360"/>
+      </w:pPr>
+      <w:rPr>
+        <w:rFonts w:ascii="Arial" w:hAnsi="Arial" w:hint="default"/>
+      </w:rPr>
+    </w:lvl>
+    <w:lvl w:ilvl="1" w:tplc="8FB826C4" w:tentative="1">
+      <w:start w:val="1"/>
+      <w:numFmt w:val="bullet"/>
+      <w:lvlText w:val="•"/>
+      <w:lvlJc w:val="left"/>
+      <w:pPr>
+        <w:tabs>
+          <w:tab w:val="num" w:pos="1440"/>
+        </w:tabs>
+        <w:ind w:left="1440" w:hanging="360"/>
+      </w:pPr>
+      <w:rPr>
+        <w:rFonts w:ascii="Arial" w:hAnsi="Arial" w:hint="default"/>
+      </w:rPr>
+    </w:lvl>
+    <w:lvl w:ilvl="2" w:tplc="91561662" w:tentative="1">
+      <w:start w:val="1"/>
+      <w:numFmt w:val="bullet"/>
+      <w:lvlText w:val="•"/>
+      <w:lvlJc w:val="left"/>
+      <w:pPr>
+        <w:tabs>
+          <w:tab w:val="num" w:pos="2160"/>
+        </w:tabs>
+        <w:ind w:left="2160" w:hanging="360"/>
+      </w:pPr>
+      <w:rPr>
+        <w:rFonts w:ascii="Arial" w:hAnsi="Arial" w:hint="default"/>
+      </w:rPr>
+    </w:lvl>
+    <w:lvl w:ilvl="3" w:tplc="26AACD36" w:tentative="1">
+      <w:start w:val="1"/>
+      <w:numFmt w:val="bullet"/>
+      <w:lvlText w:val="•"/>
+      <w:lvlJc w:val="left"/>
+      <w:pPr>
+        <w:tabs>
+          <w:tab w:val="num" w:pos="2880"/>
+        </w:tabs>
+        <w:ind w:left="2880" w:hanging="360"/>
+      </w:pPr>
+      <w:rPr>
+        <w:rFonts w:ascii="Arial" w:hAnsi="Arial" w:hint="default"/>
+      </w:rPr>
+    </w:lvl>
+    <w:lvl w:ilvl="4" w:tplc="48E4E8D4" w:tentative="1">
+      <w:start w:val="1"/>
+      <w:numFmt w:val="bullet"/>
+      <w:lvlText w:val="•"/>
+      <w:lvlJc w:val="left"/>
+      <w:pPr>
+        <w:tabs>
+          <w:tab w:val="num" w:pos="3600"/>
+        </w:tabs>
+        <w:ind w:left="3600" w:hanging="360"/>
+      </w:pPr>
+      <w:rPr>
+        <w:rFonts w:ascii="Arial" w:hAnsi="Arial" w:hint="default"/>
+      </w:rPr>
+    </w:lvl>
+    <w:lvl w:ilvl="5" w:tplc="9366567E" w:tentative="1">
+      <w:start w:val="1"/>
+      <w:numFmt w:val="bullet"/>
+      <w:lvlText w:val="•"/>
+      <w:lvlJc w:val="left"/>
+      <w:pPr>
+        <w:tabs>
+          <w:tab w:val="num" w:pos="4320"/>
+        </w:tabs>
+        <w:ind w:left="4320" w:hanging="360"/>
+      </w:pPr>
+      <w:rPr>
+        <w:rFonts w:ascii="Arial" w:hAnsi="Arial" w:hint="default"/>
+      </w:rPr>
+    </w:lvl>
+    <w:lvl w:ilvl="6" w:tplc="866C8158" w:tentative="1">
+      <w:start w:val="1"/>
+      <w:numFmt w:val="bullet"/>
+      <w:lvlText w:val="•"/>
+      <w:lvlJc w:val="left"/>
+      <w:pPr>
+        <w:tabs>
+          <w:tab w:val="num" w:pos="5040"/>
+        </w:tabs>
+        <w:ind w:left="5040" w:hanging="360"/>
+      </w:pPr>
+      <w:rPr>
+        <w:rFonts w:ascii="Arial" w:hAnsi="Arial" w:hint="default"/>
+      </w:rPr>
+    </w:lvl>
+    <w:lvl w:ilvl="7" w:tplc="B0A2C5CA" w:tentative="1">
+      <w:start w:val="1"/>
+      <w:numFmt w:val="bullet"/>
+      <w:lvlText w:val="•"/>
+      <w:lvlJc w:val="left"/>
+      <w:pPr>
+        <w:tabs>
+          <w:tab w:val="num" w:pos="5760"/>
+        </w:tabs>
+        <w:ind w:left="5760" w:hanging="360"/>
+      </w:pPr>
+      <w:rPr>
+        <w:rFonts w:ascii="Arial" w:hAnsi="Arial" w:hint="default"/>
+      </w:rPr>
+    </w:lvl>
+    <w:lvl w:ilvl="8" w:tplc="899CA8E4" w:tentative="1">
+      <w:start w:val="1"/>
+      <w:numFmt w:val="bullet"/>
+      <w:lvlText w:val="•"/>
+      <w:lvlJc w:val="left"/>
+      <w:pPr>
+        <w:tabs>
+          <w:tab w:val="num" w:pos="6480"/>
+        </w:tabs>
+        <w:ind w:left="6480" w:hanging="360"/>
+      </w:pPr>
+      <w:rPr>
+        <w:rFonts w:ascii="Arial" w:hAnsi="Arial" w:hint="default"/>
+      </w:rPr>
+    </w:lvl>
+  </w:abstractNum>
   <w:num w:numId="1" w16cid:durableId="1487939590">
     <w:abstractNumId w:val="0"/>
+  </w:num>
+  <w:num w:numId="2" w16cid:durableId="45028825">
+    <w:abstractNumId w:val="1"/>
   </w:num>
 </w:numbering>
 </file>
@@ -3528,6 +3992,7 @@
   <w:style w:type="paragraph" w:default="1" w:styleId="Normal">
     <w:name w:val="Normal"/>
     <w:qFormat/>
+    <w:rsid w:val="004F2F15"/>
   </w:style>
   <w:style w:type="paragraph" w:styleId="Heading1">
     <w:name w:val="heading 1"/>
@@ -3689,6 +4154,29 @@
       <w:rFonts w:ascii="Times New Roman" w:hAnsi="Times New Roman" w:cs="Times New Roman"/>
       <w:sz w:val="24"/>
       <w:szCs w:val="24"/>
+    </w:rPr>
+  </w:style>
+  <w:style w:type="character" w:styleId="Hyperlink">
+    <w:name w:val="Hyperlink"/>
+    <w:basedOn w:val="DefaultParagraphFont"/>
+    <w:uiPriority w:val="99"/>
+    <w:unhideWhenUsed/>
+    <w:rsid w:val="004F2F15"/>
+    <w:rPr>
+      <w:color w:val="0563C1" w:themeColor="hyperlink"/>
+      <w:u w:val="single"/>
+    </w:rPr>
+  </w:style>
+  <w:style w:type="character" w:styleId="UnresolvedMention">
+    <w:name w:val="Unresolved Mention"/>
+    <w:basedOn w:val="DefaultParagraphFont"/>
+    <w:uiPriority w:val="99"/>
+    <w:semiHidden/>
+    <w:unhideWhenUsed/>
+    <w:rsid w:val="004F2F15"/>
+    <w:rPr>
+      <w:color w:val="605E5C"/>
+      <w:shd w:val="clear" w:color="auto" w:fill="E1DFDD"/>
     </w:rPr>
   </w:style>
 </w:styles>

</xml_diff>